<commit_message>
adaugare tema asm in word
</commit_message>
<xml_diff>
--- a/LAB4/tema/MM_tema_3.docx
+++ b/LAB4/tema/MM_tema_3.docx
@@ -296,8 +296,6 @@
         </w:rPr>
         <w:t>26</w:t>
       </w:r>
-      <w:bookmarkStart w:id="0" w:name="_GoBack"/>
-      <w:bookmarkEnd w:id="0"/>
       <w:r>
         <w:rPr>
           <w:sz w:val="36"/>
@@ -559,6 +557,407 @@
           <w:sz w:val="36"/>
         </w:rPr>
       </w:pPr>
+      <w:r>
+        <w:rPr>
+          <w:sz w:val="36"/>
+        </w:rPr>
+        <w:br w:type="page"/>
+      </w:r>
+    </w:p>
+    <w:p>
+      <w:pPr>
+        <w:rPr>
+          <w:sz w:val="36"/>
+        </w:rPr>
+      </w:pPr>
+      <w:proofErr w:type="spellStart"/>
+      <w:r>
+        <w:rPr>
+          <w:sz w:val="36"/>
+        </w:rPr>
+        <w:lastRenderedPageBreak/>
+        <w:t>Implementare</w:t>
+      </w:r>
+      <w:proofErr w:type="spellEnd"/>
+      <w:r>
+        <w:rPr>
+          <w:sz w:val="36"/>
+        </w:rPr>
+        <w:t xml:space="preserve"> ASM</w:t>
+      </w:r>
+    </w:p>
+    <w:p>
+      <w:pPr>
+        <w:rPr>
+          <w:sz w:val="36"/>
+        </w:rPr>
+      </w:pPr>
+      <w:r>
+        <w:rPr>
+          <w:noProof/>
+          <w:sz w:val="36"/>
+        </w:rPr>
+        <w:drawing>
+          <wp:inline distT="0" distB="0" distL="0" distR="0">
+            <wp:extent cx="5937885" cy="7446010"/>
+            <wp:effectExtent l="0" t="0" r="5715" b="2540"/>
+            <wp:docPr id="3" name="Picture 3"/>
+            <wp:cNvGraphicFramePr>
+              <a:graphicFrameLocks xmlns:a="http://schemas.openxmlformats.org/drawingml/2006/main" noChangeAspect="1"/>
+            </wp:cNvGraphicFramePr>
+            <a:graphic xmlns:a="http://schemas.openxmlformats.org/drawingml/2006/main">
+              <a:graphicData uri="http://schemas.openxmlformats.org/drawingml/2006/picture">
+                <pic:pic xmlns:pic="http://schemas.openxmlformats.org/drawingml/2006/picture">
+                  <pic:nvPicPr>
+                    <pic:cNvPr id="0" name="Picture 1"/>
+                    <pic:cNvPicPr>
+                      <a:picLocks noChangeAspect="1" noChangeArrowheads="1"/>
+                    </pic:cNvPicPr>
+                  </pic:nvPicPr>
+                  <pic:blipFill>
+                    <a:blip r:embed="rId8">
+                      <a:extLst>
+                        <a:ext uri="{28A0092B-C50C-407E-A947-70E740481C1C}">
+                          <a14:useLocalDpi xmlns:a14="http://schemas.microsoft.com/office/drawing/2010/main" val="0"/>
+                        </a:ext>
+                      </a:extLst>
+                    </a:blip>
+                    <a:srcRect/>
+                    <a:stretch>
+                      <a:fillRect/>
+                    </a:stretch>
+                  </pic:blipFill>
+                  <pic:spPr bwMode="auto">
+                    <a:xfrm>
+                      <a:off x="0" y="0"/>
+                      <a:ext cx="5937885" cy="7446010"/>
+                    </a:xfrm>
+                    <a:prstGeom prst="rect">
+                      <a:avLst/>
+                    </a:prstGeom>
+                    <a:noFill/>
+                    <a:ln>
+                      <a:noFill/>
+                    </a:ln>
+                  </pic:spPr>
+                </pic:pic>
+              </a:graphicData>
+            </a:graphic>
+          </wp:inline>
+        </w:drawing>
+      </w:r>
+    </w:p>
+    <w:p>
+      <w:pPr>
+        <w:rPr>
+          <w:sz w:val="36"/>
+        </w:rPr>
+      </w:pPr>
+      <w:r>
+        <w:rPr>
+          <w:noProof/>
+          <w:sz w:val="36"/>
+        </w:rPr>
+        <w:lastRenderedPageBreak/>
+        <w:drawing>
+          <wp:inline distT="0" distB="0" distL="0" distR="0">
+            <wp:extent cx="5344160" cy="8194040"/>
+            <wp:effectExtent l="0" t="0" r="8890" b="0"/>
+            <wp:docPr id="5" name="Picture 5"/>
+            <wp:cNvGraphicFramePr>
+              <a:graphicFrameLocks xmlns:a="http://schemas.openxmlformats.org/drawingml/2006/main" noChangeAspect="1"/>
+            </wp:cNvGraphicFramePr>
+            <a:graphic xmlns:a="http://schemas.openxmlformats.org/drawingml/2006/main">
+              <a:graphicData uri="http://schemas.openxmlformats.org/drawingml/2006/picture">
+                <pic:pic xmlns:pic="http://schemas.openxmlformats.org/drawingml/2006/picture">
+                  <pic:nvPicPr>
+                    <pic:cNvPr id="0" name="Picture 2"/>
+                    <pic:cNvPicPr>
+                      <a:picLocks noChangeAspect="1" noChangeArrowheads="1"/>
+                    </pic:cNvPicPr>
+                  </pic:nvPicPr>
+                  <pic:blipFill>
+                    <a:blip r:embed="rId9">
+                      <a:extLst>
+                        <a:ext uri="{28A0092B-C50C-407E-A947-70E740481C1C}">
+                          <a14:useLocalDpi xmlns:a14="http://schemas.microsoft.com/office/drawing/2010/main" val="0"/>
+                        </a:ext>
+                      </a:extLst>
+                    </a:blip>
+                    <a:srcRect/>
+                    <a:stretch>
+                      <a:fillRect/>
+                    </a:stretch>
+                  </pic:blipFill>
+                  <pic:spPr bwMode="auto">
+                    <a:xfrm>
+                      <a:off x="0" y="0"/>
+                      <a:ext cx="5344160" cy="8194040"/>
+                    </a:xfrm>
+                    <a:prstGeom prst="rect">
+                      <a:avLst/>
+                    </a:prstGeom>
+                    <a:noFill/>
+                    <a:ln>
+                      <a:noFill/>
+                    </a:ln>
+                  </pic:spPr>
+                </pic:pic>
+              </a:graphicData>
+            </a:graphic>
+          </wp:inline>
+        </w:drawing>
+      </w:r>
+    </w:p>
+    <w:p>
+      <w:pPr>
+        <w:rPr>
+          <w:sz w:val="36"/>
+        </w:rPr>
+      </w:pPr>
+      <w:r>
+        <w:rPr>
+          <w:noProof/>
+          <w:sz w:val="36"/>
+        </w:rPr>
+        <w:lastRenderedPageBreak/>
+        <w:drawing>
+          <wp:inline distT="0" distB="0" distL="0" distR="0">
+            <wp:extent cx="4773930" cy="8229600"/>
+            <wp:effectExtent l="0" t="0" r="7620" b="0"/>
+            <wp:docPr id="6" name="Picture 6"/>
+            <wp:cNvGraphicFramePr>
+              <a:graphicFrameLocks xmlns:a="http://schemas.openxmlformats.org/drawingml/2006/main" noChangeAspect="1"/>
+            </wp:cNvGraphicFramePr>
+            <a:graphic xmlns:a="http://schemas.openxmlformats.org/drawingml/2006/main">
+              <a:graphicData uri="http://schemas.openxmlformats.org/drawingml/2006/picture">
+                <pic:pic xmlns:pic="http://schemas.openxmlformats.org/drawingml/2006/picture">
+                  <pic:nvPicPr>
+                    <pic:cNvPr id="0" name="Picture 3"/>
+                    <pic:cNvPicPr>
+                      <a:picLocks noChangeAspect="1" noChangeArrowheads="1"/>
+                    </pic:cNvPicPr>
+                  </pic:nvPicPr>
+                  <pic:blipFill>
+                    <a:blip r:embed="rId10">
+                      <a:extLst>
+                        <a:ext uri="{28A0092B-C50C-407E-A947-70E740481C1C}">
+                          <a14:useLocalDpi xmlns:a14="http://schemas.microsoft.com/office/drawing/2010/main" val="0"/>
+                        </a:ext>
+                      </a:extLst>
+                    </a:blip>
+                    <a:srcRect/>
+                    <a:stretch>
+                      <a:fillRect/>
+                    </a:stretch>
+                  </pic:blipFill>
+                  <pic:spPr bwMode="auto">
+                    <a:xfrm>
+                      <a:off x="0" y="0"/>
+                      <a:ext cx="4773930" cy="8229600"/>
+                    </a:xfrm>
+                    <a:prstGeom prst="rect">
+                      <a:avLst/>
+                    </a:prstGeom>
+                    <a:noFill/>
+                    <a:ln>
+                      <a:noFill/>
+                    </a:ln>
+                  </pic:spPr>
+                </pic:pic>
+              </a:graphicData>
+            </a:graphic>
+          </wp:inline>
+        </w:drawing>
+      </w:r>
+    </w:p>
+    <w:p>
+      <w:pPr>
+        <w:rPr>
+          <w:sz w:val="36"/>
+        </w:rPr>
+      </w:pPr>
+      <w:r>
+        <w:rPr>
+          <w:noProof/>
+          <w:sz w:val="36"/>
+        </w:rPr>
+        <w:lastRenderedPageBreak/>
+        <w:drawing>
+          <wp:inline distT="0" distB="0" distL="0" distR="0">
+            <wp:extent cx="4785995" cy="8229600"/>
+            <wp:effectExtent l="0" t="0" r="0" b="0"/>
+            <wp:docPr id="7" name="Picture 7"/>
+            <wp:cNvGraphicFramePr>
+              <a:graphicFrameLocks xmlns:a="http://schemas.openxmlformats.org/drawingml/2006/main" noChangeAspect="1"/>
+            </wp:cNvGraphicFramePr>
+            <a:graphic xmlns:a="http://schemas.openxmlformats.org/drawingml/2006/main">
+              <a:graphicData uri="http://schemas.openxmlformats.org/drawingml/2006/picture">
+                <pic:pic xmlns:pic="http://schemas.openxmlformats.org/drawingml/2006/picture">
+                  <pic:nvPicPr>
+                    <pic:cNvPr id="0" name="Picture 4"/>
+                    <pic:cNvPicPr>
+                      <a:picLocks noChangeAspect="1" noChangeArrowheads="1"/>
+                    </pic:cNvPicPr>
+                  </pic:nvPicPr>
+                  <pic:blipFill>
+                    <a:blip r:embed="rId11">
+                      <a:extLst>
+                        <a:ext uri="{28A0092B-C50C-407E-A947-70E740481C1C}">
+                          <a14:useLocalDpi xmlns:a14="http://schemas.microsoft.com/office/drawing/2010/main" val="0"/>
+                        </a:ext>
+                      </a:extLst>
+                    </a:blip>
+                    <a:srcRect/>
+                    <a:stretch>
+                      <a:fillRect/>
+                    </a:stretch>
+                  </pic:blipFill>
+                  <pic:spPr bwMode="auto">
+                    <a:xfrm>
+                      <a:off x="0" y="0"/>
+                      <a:ext cx="4785995" cy="8229600"/>
+                    </a:xfrm>
+                    <a:prstGeom prst="rect">
+                      <a:avLst/>
+                    </a:prstGeom>
+                    <a:noFill/>
+                    <a:ln>
+                      <a:noFill/>
+                    </a:ln>
+                  </pic:spPr>
+                </pic:pic>
+              </a:graphicData>
+            </a:graphic>
+          </wp:inline>
+        </w:drawing>
+      </w:r>
+    </w:p>
+    <w:p>
+      <w:pPr>
+        <w:rPr>
+          <w:sz w:val="36"/>
+        </w:rPr>
+      </w:pPr>
+      <w:r>
+        <w:rPr>
+          <w:noProof/>
+          <w:sz w:val="36"/>
+        </w:rPr>
+        <w:lastRenderedPageBreak/>
+        <w:drawing>
+          <wp:inline distT="0" distB="0" distL="0" distR="0">
+            <wp:extent cx="4809490" cy="8229600"/>
+            <wp:effectExtent l="0" t="0" r="0" b="0"/>
+            <wp:docPr id="9" name="Picture 9"/>
+            <wp:cNvGraphicFramePr>
+              <a:graphicFrameLocks xmlns:a="http://schemas.openxmlformats.org/drawingml/2006/main" noChangeAspect="1"/>
+            </wp:cNvGraphicFramePr>
+            <a:graphic xmlns:a="http://schemas.openxmlformats.org/drawingml/2006/main">
+              <a:graphicData uri="http://schemas.openxmlformats.org/drawingml/2006/picture">
+                <pic:pic xmlns:pic="http://schemas.openxmlformats.org/drawingml/2006/picture">
+                  <pic:nvPicPr>
+                    <pic:cNvPr id="0" name="Picture 6"/>
+                    <pic:cNvPicPr>
+                      <a:picLocks noChangeAspect="1" noChangeArrowheads="1"/>
+                    </pic:cNvPicPr>
+                  </pic:nvPicPr>
+                  <pic:blipFill>
+                    <a:blip r:embed="rId12">
+                      <a:extLst>
+                        <a:ext uri="{28A0092B-C50C-407E-A947-70E740481C1C}">
+                          <a14:useLocalDpi xmlns:a14="http://schemas.microsoft.com/office/drawing/2010/main" val="0"/>
+                        </a:ext>
+                      </a:extLst>
+                    </a:blip>
+                    <a:srcRect/>
+                    <a:stretch>
+                      <a:fillRect/>
+                    </a:stretch>
+                  </pic:blipFill>
+                  <pic:spPr bwMode="auto">
+                    <a:xfrm>
+                      <a:off x="0" y="0"/>
+                      <a:ext cx="4809490" cy="8229600"/>
+                    </a:xfrm>
+                    <a:prstGeom prst="rect">
+                      <a:avLst/>
+                    </a:prstGeom>
+                    <a:noFill/>
+                    <a:ln>
+                      <a:noFill/>
+                    </a:ln>
+                  </pic:spPr>
+                </pic:pic>
+              </a:graphicData>
+            </a:graphic>
+          </wp:inline>
+        </w:drawing>
+      </w:r>
+    </w:p>
+    <w:p>
+      <w:pPr>
+        <w:rPr>
+          <w:sz w:val="36"/>
+        </w:rPr>
+      </w:pPr>
+      <w:r>
+        <w:rPr>
+          <w:noProof/>
+          <w:sz w:val="36"/>
+        </w:rPr>
+        <w:lastRenderedPageBreak/>
+        <w:drawing>
+          <wp:inline distT="0" distB="0" distL="0" distR="0">
+            <wp:extent cx="3479165" cy="4109085"/>
+            <wp:effectExtent l="0" t="0" r="6985" b="5715"/>
+            <wp:docPr id="10" name="Picture 10"/>
+            <wp:cNvGraphicFramePr>
+              <a:graphicFrameLocks xmlns:a="http://schemas.openxmlformats.org/drawingml/2006/main" noChangeAspect="1"/>
+            </wp:cNvGraphicFramePr>
+            <a:graphic xmlns:a="http://schemas.openxmlformats.org/drawingml/2006/main">
+              <a:graphicData uri="http://schemas.openxmlformats.org/drawingml/2006/picture">
+                <pic:pic xmlns:pic="http://schemas.openxmlformats.org/drawingml/2006/picture">
+                  <pic:nvPicPr>
+                    <pic:cNvPr id="0" name="Picture 7"/>
+                    <pic:cNvPicPr>
+                      <a:picLocks noChangeAspect="1" noChangeArrowheads="1"/>
+                    </pic:cNvPicPr>
+                  </pic:nvPicPr>
+                  <pic:blipFill>
+                    <a:blip r:embed="rId13">
+                      <a:extLst>
+                        <a:ext uri="{28A0092B-C50C-407E-A947-70E740481C1C}">
+                          <a14:useLocalDpi xmlns:a14="http://schemas.microsoft.com/office/drawing/2010/main" val="0"/>
+                        </a:ext>
+                      </a:extLst>
+                    </a:blip>
+                    <a:srcRect/>
+                    <a:stretch>
+                      <a:fillRect/>
+                    </a:stretch>
+                  </pic:blipFill>
+                  <pic:spPr bwMode="auto">
+                    <a:xfrm>
+                      <a:off x="0" y="0"/>
+                      <a:ext cx="3479165" cy="4109085"/>
+                    </a:xfrm>
+                    <a:prstGeom prst="rect">
+                      <a:avLst/>
+                    </a:prstGeom>
+                    <a:noFill/>
+                    <a:ln>
+                      <a:noFill/>
+                    </a:ln>
+                  </pic:spPr>
+                </pic:pic>
+              </a:graphicData>
+            </a:graphic>
+          </wp:inline>
+        </w:drawing>
+      </w:r>
+      <w:bookmarkStart w:id="0" w:name="_GoBack"/>
+      <w:bookmarkEnd w:id="0"/>
     </w:p>
     <w:sectPr>
       <w:pgSz w:w="12240" w:h="15840"/>

</xml_diff>